<commit_message>
Updated JWT and bcrypt learning
</commit_message>
<xml_diff>
--- a/Backend.docx
+++ b/Backend.docx
@@ -159,6 +159,1377 @@
         <w:t>.</w:t>
       </w:r>
     </w:p>
+    <w:p>
+      <w:r>
+        <w:t xml:space="preserve">Authentication ka </w:t>
+      </w:r>
+      <w:proofErr w:type="spellStart"/>
+      <w:r>
+        <w:t>matlab</w:t>
+      </w:r>
+      <w:proofErr w:type="spellEnd"/>
+      <w:r>
+        <w:t xml:space="preserve"> </w:t>
+      </w:r>
+      <w:proofErr w:type="spellStart"/>
+      <w:r>
+        <w:t>hota</w:t>
+      </w:r>
+      <w:proofErr w:type="spellEnd"/>
+      <w:r>
+        <w:t xml:space="preserve"> </w:t>
+      </w:r>
+      <w:proofErr w:type="spellStart"/>
+      <w:r>
+        <w:t>hai</w:t>
+      </w:r>
+      <w:proofErr w:type="spellEnd"/>
+      <w:r>
+        <w:t xml:space="preserve"> </w:t>
+      </w:r>
+      <w:r>
+        <w:rPr>
+          <w:b/>
+          <w:bCs/>
+        </w:rPr>
+        <w:t xml:space="preserve">user ki identity verify </w:t>
+      </w:r>
+      <w:proofErr w:type="spellStart"/>
+      <w:r>
+        <w:rPr>
+          <w:b/>
+          <w:bCs/>
+        </w:rPr>
+        <w:t>karna</w:t>
+      </w:r>
+      <w:proofErr w:type="spellEnd"/>
+      <w:r>
+        <w:t>—</w:t>
+      </w:r>
+      <w:proofErr w:type="spellStart"/>
+      <w:r>
+        <w:t>jaise</w:t>
+      </w:r>
+      <w:proofErr w:type="spellEnd"/>
+      <w:r>
+        <w:t xml:space="preserve"> login system </w:t>
+      </w:r>
+      <w:proofErr w:type="spellStart"/>
+      <w:r>
+        <w:t>mein</w:t>
+      </w:r>
+      <w:proofErr w:type="spellEnd"/>
+      <w:r>
+        <w:t xml:space="preserve"> check </w:t>
+      </w:r>
+      <w:proofErr w:type="spellStart"/>
+      <w:r>
+        <w:t>karna</w:t>
+      </w:r>
+      <w:proofErr w:type="spellEnd"/>
+      <w:r>
+        <w:t xml:space="preserve"> ki user ka email/username aur password </w:t>
+      </w:r>
+      <w:proofErr w:type="spellStart"/>
+      <w:r>
+        <w:t>sahi</w:t>
+      </w:r>
+      <w:proofErr w:type="spellEnd"/>
+      <w:r>
+        <w:t xml:space="preserve"> </w:t>
+      </w:r>
+      <w:proofErr w:type="spellStart"/>
+      <w:r>
+        <w:t>hai</w:t>
+      </w:r>
+      <w:proofErr w:type="spellEnd"/>
+      <w:r>
+        <w:t xml:space="preserve"> </w:t>
+      </w:r>
+      <w:proofErr w:type="spellStart"/>
+      <w:r>
+        <w:t>ya</w:t>
+      </w:r>
+      <w:proofErr w:type="spellEnd"/>
+      <w:r>
+        <w:t xml:space="preserve"> </w:t>
+      </w:r>
+      <w:proofErr w:type="spellStart"/>
+      <w:r>
+        <w:t>nahi</w:t>
+      </w:r>
+      <w:proofErr w:type="spellEnd"/>
+      <w:r>
+        <w:t xml:space="preserve">. Agar </w:t>
+      </w:r>
+      <w:proofErr w:type="spellStart"/>
+      <w:r>
+        <w:t>sahi</w:t>
+      </w:r>
+      <w:proofErr w:type="spellEnd"/>
+      <w:r>
+        <w:t xml:space="preserve"> </w:t>
+      </w:r>
+      <w:proofErr w:type="spellStart"/>
+      <w:r>
+        <w:t>hua</w:t>
+      </w:r>
+      <w:proofErr w:type="spellEnd"/>
+      <w:r>
+        <w:t xml:space="preserve">, </w:t>
+      </w:r>
+      <w:proofErr w:type="spellStart"/>
+      <w:r>
+        <w:t>toh</w:t>
+      </w:r>
+      <w:proofErr w:type="spellEnd"/>
+      <w:r>
+        <w:t xml:space="preserve"> user ko access </w:t>
+      </w:r>
+      <w:proofErr w:type="spellStart"/>
+      <w:r>
+        <w:t>milta</w:t>
+      </w:r>
+      <w:proofErr w:type="spellEnd"/>
+      <w:r>
+        <w:t xml:space="preserve"> </w:t>
+      </w:r>
+      <w:proofErr w:type="spellStart"/>
+      <w:r>
+        <w:t>hai</w:t>
+      </w:r>
+      <w:proofErr w:type="spellEnd"/>
+      <w:r>
+        <w:t xml:space="preserve"> protected routes </w:t>
+      </w:r>
+      <w:proofErr w:type="spellStart"/>
+      <w:r>
+        <w:t>ya</w:t>
+      </w:r>
+      <w:proofErr w:type="spellEnd"/>
+      <w:r>
+        <w:t xml:space="preserve"> features ka.</w:t>
+      </w:r>
+    </w:p>
+    <w:p>
+      <w:r>
+        <w:t>Authentication is the process of verifying a user's identity, usually by checking credentials like a username and password. It ensures that only authorized users can access the system or specific resources."</w:t>
+      </w:r>
+    </w:p>
+    <w:p>
+      <w:r>
+        <w:rPr>
+          <w:b/>
+          <w:bCs/>
+        </w:rPr>
+        <w:t>Authorization</w:t>
+      </w:r>
+      <w:r>
+        <w:t xml:space="preserve"> ka </w:t>
+      </w:r>
+      <w:proofErr w:type="spellStart"/>
+      <w:r>
+        <w:t>matlab</w:t>
+      </w:r>
+      <w:proofErr w:type="spellEnd"/>
+      <w:r>
+        <w:t xml:space="preserve"> </w:t>
+      </w:r>
+      <w:proofErr w:type="spellStart"/>
+      <w:r>
+        <w:t>hota</w:t>
+      </w:r>
+      <w:proofErr w:type="spellEnd"/>
+      <w:r>
+        <w:t xml:space="preserve"> </w:t>
+      </w:r>
+      <w:proofErr w:type="spellStart"/>
+      <w:r>
+        <w:t>hai</w:t>
+      </w:r>
+      <w:proofErr w:type="spellEnd"/>
+      <w:r>
+        <w:t>:</w:t>
+      </w:r>
+      <w:r>
+        <w:br/>
+        <w:t xml:space="preserve"> </w:t>
+      </w:r>
+      <w:r>
+        <w:rPr>
+          <w:i/>
+          <w:iCs/>
+        </w:rPr>
+        <w:t xml:space="preserve">"User ko </w:t>
+      </w:r>
+      <w:proofErr w:type="spellStart"/>
+      <w:r>
+        <w:rPr>
+          <w:i/>
+          <w:iCs/>
+        </w:rPr>
+        <w:t>kya</w:t>
+      </w:r>
+      <w:proofErr w:type="spellEnd"/>
+      <w:r>
+        <w:rPr>
+          <w:i/>
+          <w:iCs/>
+        </w:rPr>
+        <w:t xml:space="preserve"> access </w:t>
+      </w:r>
+      <w:proofErr w:type="spellStart"/>
+      <w:r>
+        <w:rPr>
+          <w:i/>
+          <w:iCs/>
+        </w:rPr>
+        <w:t>milna</w:t>
+      </w:r>
+      <w:proofErr w:type="spellEnd"/>
+      <w:r>
+        <w:rPr>
+          <w:i/>
+          <w:iCs/>
+        </w:rPr>
+        <w:t xml:space="preserve"> </w:t>
+      </w:r>
+      <w:proofErr w:type="spellStart"/>
+      <w:r>
+        <w:rPr>
+          <w:i/>
+          <w:iCs/>
+        </w:rPr>
+        <w:t>chahiye</w:t>
+      </w:r>
+      <w:proofErr w:type="spellEnd"/>
+      <w:r>
+        <w:rPr>
+          <w:i/>
+          <w:iCs/>
+        </w:rPr>
+        <w:t xml:space="preserve"> aur </w:t>
+      </w:r>
+      <w:proofErr w:type="spellStart"/>
+      <w:r>
+        <w:rPr>
+          <w:i/>
+          <w:iCs/>
+        </w:rPr>
+        <w:t>kya</w:t>
+      </w:r>
+      <w:proofErr w:type="spellEnd"/>
+      <w:r>
+        <w:rPr>
+          <w:i/>
+          <w:iCs/>
+        </w:rPr>
+        <w:t xml:space="preserve"> </w:t>
+      </w:r>
+      <w:proofErr w:type="spellStart"/>
+      <w:r>
+        <w:rPr>
+          <w:i/>
+          <w:iCs/>
+        </w:rPr>
+        <w:t>nahi</w:t>
+      </w:r>
+      <w:proofErr w:type="spellEnd"/>
+      <w:r>
+        <w:rPr>
+          <w:i/>
+          <w:iCs/>
+        </w:rPr>
+        <w:t xml:space="preserve">, ye decide </w:t>
+      </w:r>
+      <w:proofErr w:type="spellStart"/>
+      <w:r>
+        <w:rPr>
+          <w:i/>
+          <w:iCs/>
+        </w:rPr>
+        <w:t>karna</w:t>
+      </w:r>
+      <w:proofErr w:type="spellEnd"/>
+      <w:r>
+        <w:rPr>
+          <w:i/>
+          <w:iCs/>
+        </w:rPr>
+        <w:t>."</w:t>
+      </w:r>
+      <w:r>
+        <w:br/>
+        <w:t xml:space="preserve">Ye </w:t>
+      </w:r>
+      <w:r>
+        <w:rPr>
+          <w:b/>
+          <w:bCs/>
+        </w:rPr>
+        <w:t xml:space="preserve">authentication </w:t>
+      </w:r>
+      <w:proofErr w:type="spellStart"/>
+      <w:r>
+        <w:rPr>
+          <w:b/>
+          <w:bCs/>
+        </w:rPr>
+        <w:t>ke</w:t>
+      </w:r>
+      <w:proofErr w:type="spellEnd"/>
+      <w:r>
+        <w:rPr>
+          <w:b/>
+          <w:bCs/>
+        </w:rPr>
+        <w:t xml:space="preserve"> </w:t>
+      </w:r>
+      <w:proofErr w:type="spellStart"/>
+      <w:r>
+        <w:rPr>
+          <w:b/>
+          <w:bCs/>
+        </w:rPr>
+        <w:t>baad</w:t>
+      </w:r>
+      <w:proofErr w:type="spellEnd"/>
+      <w:r>
+        <w:t xml:space="preserve"> </w:t>
+      </w:r>
+      <w:proofErr w:type="spellStart"/>
+      <w:r>
+        <w:t>hota</w:t>
+      </w:r>
+      <w:proofErr w:type="spellEnd"/>
+      <w:r>
+        <w:t xml:space="preserve"> </w:t>
+      </w:r>
+      <w:proofErr w:type="spellStart"/>
+      <w:r>
+        <w:t>hai</w:t>
+      </w:r>
+      <w:proofErr w:type="spellEnd"/>
+      <w:r>
+        <w:t>.</w:t>
+      </w:r>
+    </w:p>
+    <w:p>
+      <w:r>
+        <w:t xml:space="preserve">Example: Login </w:t>
+      </w:r>
+      <w:proofErr w:type="spellStart"/>
+      <w:r>
+        <w:t>ke</w:t>
+      </w:r>
+      <w:proofErr w:type="spellEnd"/>
+      <w:r>
+        <w:t xml:space="preserve"> </w:t>
+      </w:r>
+      <w:proofErr w:type="spellStart"/>
+      <w:r>
+        <w:t>baad</w:t>
+      </w:r>
+      <w:proofErr w:type="spellEnd"/>
+      <w:r>
+        <w:t xml:space="preserve"> </w:t>
+      </w:r>
+      <w:proofErr w:type="spellStart"/>
+      <w:r>
+        <w:t>sirf</w:t>
+      </w:r>
+      <w:proofErr w:type="spellEnd"/>
+      <w:r>
+        <w:t xml:space="preserve"> admin ko hi "delete" ka option </w:t>
+      </w:r>
+      <w:proofErr w:type="spellStart"/>
+      <w:r>
+        <w:t>dikhana</w:t>
+      </w:r>
+      <w:proofErr w:type="spellEnd"/>
+      <w:r>
+        <w:t>.</w:t>
+      </w:r>
+    </w:p>
+    <w:p>
+      <w:r>
+        <w:rPr>
+          <w:b/>
+          <w:bCs/>
+        </w:rPr>
+        <w:lastRenderedPageBreak/>
+        <w:t xml:space="preserve">One-liner trick </w:t>
+      </w:r>
+      <w:proofErr w:type="spellStart"/>
+      <w:r>
+        <w:rPr>
+          <w:b/>
+          <w:bCs/>
+        </w:rPr>
+        <w:t>yaad</w:t>
+      </w:r>
+      <w:proofErr w:type="spellEnd"/>
+      <w:r>
+        <w:rPr>
+          <w:b/>
+          <w:bCs/>
+        </w:rPr>
+        <w:t xml:space="preserve"> </w:t>
+      </w:r>
+      <w:proofErr w:type="spellStart"/>
+      <w:r>
+        <w:rPr>
+          <w:b/>
+          <w:bCs/>
+        </w:rPr>
+        <w:t>rakhne</w:t>
+      </w:r>
+      <w:proofErr w:type="spellEnd"/>
+      <w:r>
+        <w:rPr>
+          <w:b/>
+          <w:bCs/>
+        </w:rPr>
+        <w:t xml:space="preserve"> </w:t>
+      </w:r>
+      <w:proofErr w:type="spellStart"/>
+      <w:r>
+        <w:rPr>
+          <w:b/>
+          <w:bCs/>
+        </w:rPr>
+        <w:t>ke</w:t>
+      </w:r>
+      <w:proofErr w:type="spellEnd"/>
+      <w:r>
+        <w:rPr>
+          <w:b/>
+          <w:bCs/>
+        </w:rPr>
+        <w:t xml:space="preserve"> </w:t>
+      </w:r>
+      <w:proofErr w:type="spellStart"/>
+      <w:r>
+        <w:rPr>
+          <w:b/>
+          <w:bCs/>
+        </w:rPr>
+        <w:t>liye</w:t>
+      </w:r>
+      <w:proofErr w:type="spellEnd"/>
+      <w:r>
+        <w:rPr>
+          <w:b/>
+          <w:bCs/>
+        </w:rPr>
+        <w:t>:</w:t>
+      </w:r>
+      <w:r>
+        <w:br/>
+        <w:t xml:space="preserve"> </w:t>
+      </w:r>
+      <w:r>
+        <w:rPr>
+          <w:i/>
+          <w:iCs/>
+        </w:rPr>
+        <w:t xml:space="preserve">“Authentication </w:t>
+      </w:r>
+      <w:proofErr w:type="spellStart"/>
+      <w:r>
+        <w:rPr>
+          <w:i/>
+          <w:iCs/>
+        </w:rPr>
+        <w:t>bataata</w:t>
+      </w:r>
+      <w:proofErr w:type="spellEnd"/>
+      <w:r>
+        <w:rPr>
+          <w:i/>
+          <w:iCs/>
+        </w:rPr>
+        <w:t xml:space="preserve"> </w:t>
+      </w:r>
+      <w:proofErr w:type="spellStart"/>
+      <w:r>
+        <w:rPr>
+          <w:i/>
+          <w:iCs/>
+        </w:rPr>
+        <w:t>hai</w:t>
+      </w:r>
+      <w:proofErr w:type="spellEnd"/>
+      <w:r>
+        <w:rPr>
+          <w:i/>
+          <w:iCs/>
+        </w:rPr>
+        <w:t xml:space="preserve"> </w:t>
+      </w:r>
+      <w:r>
+        <w:rPr>
+          <w:b/>
+          <w:bCs/>
+          <w:i/>
+          <w:iCs/>
+        </w:rPr>
+        <w:t xml:space="preserve">tum </w:t>
+      </w:r>
+      <w:proofErr w:type="spellStart"/>
+      <w:r>
+        <w:rPr>
+          <w:b/>
+          <w:bCs/>
+          <w:i/>
+          <w:iCs/>
+        </w:rPr>
+        <w:t>ho</w:t>
+      </w:r>
+      <w:proofErr w:type="spellEnd"/>
+      <w:r>
+        <w:rPr>
+          <w:b/>
+          <w:bCs/>
+          <w:i/>
+          <w:iCs/>
+        </w:rPr>
+        <w:t xml:space="preserve"> </w:t>
+      </w:r>
+      <w:proofErr w:type="spellStart"/>
+      <w:r>
+        <w:rPr>
+          <w:b/>
+          <w:bCs/>
+          <w:i/>
+          <w:iCs/>
+        </w:rPr>
+        <w:t>kaun</w:t>
+      </w:r>
+      <w:proofErr w:type="spellEnd"/>
+      <w:r>
+        <w:rPr>
+          <w:i/>
+          <w:iCs/>
+        </w:rPr>
+        <w:t xml:space="preserve">, Authorization </w:t>
+      </w:r>
+      <w:proofErr w:type="spellStart"/>
+      <w:r>
+        <w:rPr>
+          <w:i/>
+          <w:iCs/>
+        </w:rPr>
+        <w:t>bataata</w:t>
+      </w:r>
+      <w:proofErr w:type="spellEnd"/>
+      <w:r>
+        <w:rPr>
+          <w:i/>
+          <w:iCs/>
+        </w:rPr>
+        <w:t xml:space="preserve"> </w:t>
+      </w:r>
+      <w:proofErr w:type="spellStart"/>
+      <w:r>
+        <w:rPr>
+          <w:i/>
+          <w:iCs/>
+        </w:rPr>
+        <w:t>hai</w:t>
+      </w:r>
+      <w:proofErr w:type="spellEnd"/>
+      <w:r>
+        <w:rPr>
+          <w:i/>
+          <w:iCs/>
+        </w:rPr>
+        <w:t xml:space="preserve"> </w:t>
+      </w:r>
+      <w:r>
+        <w:rPr>
+          <w:b/>
+          <w:bCs/>
+          <w:i/>
+          <w:iCs/>
+        </w:rPr>
+        <w:t xml:space="preserve">tum </w:t>
+      </w:r>
+      <w:proofErr w:type="spellStart"/>
+      <w:r>
+        <w:rPr>
+          <w:b/>
+          <w:bCs/>
+          <w:i/>
+          <w:iCs/>
+        </w:rPr>
+        <w:t>kar</w:t>
+      </w:r>
+      <w:proofErr w:type="spellEnd"/>
+      <w:r>
+        <w:rPr>
+          <w:b/>
+          <w:bCs/>
+          <w:i/>
+          <w:iCs/>
+        </w:rPr>
+        <w:t xml:space="preserve"> </w:t>
+      </w:r>
+      <w:proofErr w:type="spellStart"/>
+      <w:r>
+        <w:rPr>
+          <w:b/>
+          <w:bCs/>
+          <w:i/>
+          <w:iCs/>
+        </w:rPr>
+        <w:t>kya</w:t>
+      </w:r>
+      <w:proofErr w:type="spellEnd"/>
+      <w:r>
+        <w:rPr>
+          <w:b/>
+          <w:bCs/>
+          <w:i/>
+          <w:iCs/>
+        </w:rPr>
+        <w:t xml:space="preserve"> </w:t>
+      </w:r>
+      <w:proofErr w:type="spellStart"/>
+      <w:r>
+        <w:rPr>
+          <w:b/>
+          <w:bCs/>
+          <w:i/>
+          <w:iCs/>
+        </w:rPr>
+        <w:t>sakte</w:t>
+      </w:r>
+      <w:proofErr w:type="spellEnd"/>
+      <w:r>
+        <w:rPr>
+          <w:b/>
+          <w:bCs/>
+          <w:i/>
+          <w:iCs/>
+        </w:rPr>
+        <w:t xml:space="preserve"> ho</w:t>
+      </w:r>
+      <w:r>
+        <w:t xml:space="preserve">.” </w:t>
+      </w:r>
+    </w:p>
+    <w:p>
+      <w:proofErr w:type="spellStart"/>
+      <w:r>
+        <w:rPr>
+          <w:b/>
+          <w:bCs/>
+        </w:rPr>
+        <w:t>bcrypt</w:t>
+      </w:r>
+      <w:proofErr w:type="spellEnd"/>
+      <w:r>
+        <w:t xml:space="preserve"> ek hashing library </w:t>
+      </w:r>
+      <w:proofErr w:type="spellStart"/>
+      <w:r>
+        <w:t>hai</w:t>
+      </w:r>
+      <w:proofErr w:type="spellEnd"/>
+      <w:r>
+        <w:t xml:space="preserve"> jo passwords ko </w:t>
+      </w:r>
+      <w:r>
+        <w:rPr>
+          <w:b/>
+          <w:bCs/>
+        </w:rPr>
+        <w:t>securely encrypt</w:t>
+      </w:r>
+      <w:r>
+        <w:t xml:space="preserve"> </w:t>
+      </w:r>
+      <w:proofErr w:type="spellStart"/>
+      <w:r>
+        <w:t>karne</w:t>
+      </w:r>
+      <w:proofErr w:type="spellEnd"/>
+      <w:r>
+        <w:t xml:space="preserve"> </w:t>
+      </w:r>
+      <w:proofErr w:type="spellStart"/>
+      <w:r>
+        <w:t>ke</w:t>
+      </w:r>
+      <w:proofErr w:type="spellEnd"/>
+      <w:r>
+        <w:t xml:space="preserve"> </w:t>
+      </w:r>
+      <w:proofErr w:type="spellStart"/>
+      <w:r>
+        <w:t>kaam</w:t>
+      </w:r>
+      <w:proofErr w:type="spellEnd"/>
+      <w:r>
+        <w:t xml:space="preserve"> </w:t>
+      </w:r>
+      <w:proofErr w:type="spellStart"/>
+      <w:r>
+        <w:t>aati</w:t>
+      </w:r>
+      <w:proofErr w:type="spellEnd"/>
+      <w:r>
+        <w:t xml:space="preserve"> </w:t>
+      </w:r>
+      <w:proofErr w:type="spellStart"/>
+      <w:r>
+        <w:t>hai</w:t>
+      </w:r>
+      <w:proofErr w:type="spellEnd"/>
+      <w:r>
+        <w:t>.</w:t>
+      </w:r>
+      <w:r>
+        <w:br/>
+        <w:t xml:space="preserve">Yeh plain-text password ko hash </w:t>
+      </w:r>
+      <w:proofErr w:type="spellStart"/>
+      <w:r>
+        <w:t>banakar</w:t>
+      </w:r>
+      <w:proofErr w:type="spellEnd"/>
+      <w:r>
+        <w:t xml:space="preserve"> store </w:t>
+      </w:r>
+      <w:proofErr w:type="spellStart"/>
+      <w:r>
+        <w:t>karta</w:t>
+      </w:r>
+      <w:proofErr w:type="spellEnd"/>
+      <w:r>
+        <w:t xml:space="preserve"> </w:t>
+      </w:r>
+      <w:proofErr w:type="spellStart"/>
+      <w:r>
+        <w:t>hai</w:t>
+      </w:r>
+      <w:proofErr w:type="spellEnd"/>
+      <w:r>
+        <w:t xml:space="preserve">, </w:t>
+      </w:r>
+      <w:proofErr w:type="spellStart"/>
+      <w:r>
+        <w:t>taaki</w:t>
+      </w:r>
+      <w:proofErr w:type="spellEnd"/>
+      <w:r>
+        <w:t xml:space="preserve"> agar database leak </w:t>
+      </w:r>
+      <w:proofErr w:type="spellStart"/>
+      <w:r>
+        <w:t>ho</w:t>
+      </w:r>
+      <w:proofErr w:type="spellEnd"/>
+      <w:r>
+        <w:t xml:space="preserve"> </w:t>
+      </w:r>
+      <w:proofErr w:type="spellStart"/>
+      <w:r>
+        <w:t>jaye</w:t>
+      </w:r>
+      <w:proofErr w:type="spellEnd"/>
+      <w:r>
+        <w:t xml:space="preserve"> to actual password </w:t>
+      </w:r>
+      <w:proofErr w:type="spellStart"/>
+      <w:r>
+        <w:t>kisi</w:t>
+      </w:r>
+      <w:proofErr w:type="spellEnd"/>
+      <w:r>
+        <w:t xml:space="preserve"> ko </w:t>
+      </w:r>
+      <w:proofErr w:type="spellStart"/>
+      <w:r>
+        <w:t>na</w:t>
+      </w:r>
+      <w:proofErr w:type="spellEnd"/>
+      <w:r>
+        <w:t xml:space="preserve"> mile.</w:t>
+      </w:r>
+    </w:p>
+    <w:p>
+      <w:pPr>
+        <w:rPr>
+          <w:b/>
+          <w:bCs/>
+        </w:rPr>
+      </w:pPr>
+      <w:r>
+        <w:rPr>
+          <w:b/>
+          <w:bCs/>
+        </w:rPr>
+        <w:t>How it works:</w:t>
+      </w:r>
+    </w:p>
+    <w:p>
+      <w:pPr>
+        <w:numPr>
+          <w:ilvl w:val="0"/>
+          <w:numId w:val="1"/>
+        </w:numPr>
+      </w:pPr>
+      <w:r>
+        <w:rPr>
+          <w:b/>
+          <w:bCs/>
+        </w:rPr>
+        <w:t>Hashing:</w:t>
+      </w:r>
+      <w:r>
+        <w:t xml:space="preserve"> </w:t>
+      </w:r>
+      <w:proofErr w:type="spellStart"/>
+      <w:r>
+        <w:t>bcrypt.hash</w:t>
+      </w:r>
+      <w:proofErr w:type="spellEnd"/>
+      <w:r>
+        <w:t xml:space="preserve">(password, </w:t>
+      </w:r>
+      <w:proofErr w:type="spellStart"/>
+      <w:r>
+        <w:t>saltRounds</w:t>
+      </w:r>
+      <w:proofErr w:type="spellEnd"/>
+      <w:r>
+        <w:t>)</w:t>
+      </w:r>
+    </w:p>
+    <w:p>
+      <w:pPr>
+        <w:numPr>
+          <w:ilvl w:val="0"/>
+          <w:numId w:val="1"/>
+        </w:numPr>
+      </w:pPr>
+      <w:r>
+        <w:rPr>
+          <w:b/>
+          <w:bCs/>
+        </w:rPr>
+        <w:t>Comparing:</w:t>
+      </w:r>
+      <w:r>
+        <w:t xml:space="preserve"> </w:t>
+      </w:r>
+      <w:proofErr w:type="spellStart"/>
+      <w:r>
+        <w:t>bcrypt.compare</w:t>
+      </w:r>
+      <w:proofErr w:type="spellEnd"/>
+      <w:r>
+        <w:t>(</w:t>
+      </w:r>
+      <w:proofErr w:type="spellStart"/>
+      <w:r>
+        <w:t>enteredPassword</w:t>
+      </w:r>
+      <w:proofErr w:type="spellEnd"/>
+      <w:r>
+        <w:t xml:space="preserve">, </w:t>
+      </w:r>
+      <w:proofErr w:type="spellStart"/>
+      <w:r>
+        <w:t>hashedPassword</w:t>
+      </w:r>
+      <w:proofErr w:type="spellEnd"/>
+      <w:r>
+        <w:t>)</w:t>
+      </w:r>
+    </w:p>
+    <w:p>
+      <w:pPr>
+        <w:pStyle w:val="ListParagraph"/>
+        <w:numPr>
+          <w:ilvl w:val="0"/>
+          <w:numId w:val="1"/>
+        </w:numPr>
+        <w:spacing w:before="100" w:beforeAutospacing="1" w:after="100" w:afterAutospacing="1" w:line="240" w:lineRule="auto"/>
+        <w:rPr>
+          <w:rFonts w:ascii="Times New Roman" w:eastAsia="Times New Roman" w:hAnsi="Times New Roman" w:cs="Times New Roman"/>
+          <w:kern w:val="0"/>
+          <w:sz w:val="24"/>
+          <w:szCs w:val="24"/>
+          <w:lang w:eastAsia="en-IN"/>
+          <w14:ligatures w14:val="none"/>
+        </w:rPr>
+      </w:pPr>
+      <w:r>
+        <w:rPr>
+          <w:rFonts w:ascii="Times New Roman" w:eastAsia="Times New Roman" w:hAnsi="Times New Roman" w:cs="Times New Roman"/>
+          <w:b/>
+          <w:bCs/>
+          <w:kern w:val="0"/>
+          <w:sz w:val="24"/>
+          <w:szCs w:val="24"/>
+          <w:lang w:eastAsia="en-IN"/>
+          <w14:ligatures w14:val="none"/>
+        </w:rPr>
+        <w:t>JWT</w:t>
+      </w:r>
+      <w:r>
+        <w:rPr>
+          <w:rFonts w:ascii="Times New Roman" w:eastAsia="Times New Roman" w:hAnsi="Times New Roman" w:cs="Times New Roman"/>
+          <w:kern w:val="0"/>
+          <w:sz w:val="24"/>
+          <w:szCs w:val="24"/>
+          <w:lang w:eastAsia="en-IN"/>
+          <w14:ligatures w14:val="none"/>
+        </w:rPr>
+        <w:t xml:space="preserve"> ek token-based authentication method </w:t>
+      </w:r>
+      <w:proofErr w:type="spellStart"/>
+      <w:r>
+        <w:rPr>
+          <w:rFonts w:ascii="Times New Roman" w:eastAsia="Times New Roman" w:hAnsi="Times New Roman" w:cs="Times New Roman"/>
+          <w:kern w:val="0"/>
+          <w:sz w:val="24"/>
+          <w:szCs w:val="24"/>
+          <w:lang w:eastAsia="en-IN"/>
+          <w14:ligatures w14:val="none"/>
+        </w:rPr>
+        <w:t>hai</w:t>
+      </w:r>
+      <w:proofErr w:type="spellEnd"/>
+      <w:r>
+        <w:rPr>
+          <w:rFonts w:ascii="Times New Roman" w:eastAsia="Times New Roman" w:hAnsi="Times New Roman" w:cs="Times New Roman"/>
+          <w:kern w:val="0"/>
+          <w:sz w:val="24"/>
+          <w:szCs w:val="24"/>
+          <w:lang w:eastAsia="en-IN"/>
+          <w14:ligatures w14:val="none"/>
+        </w:rPr>
+        <w:t xml:space="preserve"> jo backend aur frontend </w:t>
+      </w:r>
+      <w:proofErr w:type="spellStart"/>
+      <w:r>
+        <w:rPr>
+          <w:rFonts w:ascii="Times New Roman" w:eastAsia="Times New Roman" w:hAnsi="Times New Roman" w:cs="Times New Roman"/>
+          <w:kern w:val="0"/>
+          <w:sz w:val="24"/>
+          <w:szCs w:val="24"/>
+          <w:lang w:eastAsia="en-IN"/>
+          <w14:ligatures w14:val="none"/>
+        </w:rPr>
+        <w:t>ke</w:t>
+      </w:r>
+      <w:proofErr w:type="spellEnd"/>
+      <w:r>
+        <w:rPr>
+          <w:rFonts w:ascii="Times New Roman" w:eastAsia="Times New Roman" w:hAnsi="Times New Roman" w:cs="Times New Roman"/>
+          <w:kern w:val="0"/>
+          <w:sz w:val="24"/>
+          <w:szCs w:val="24"/>
+          <w:lang w:eastAsia="en-IN"/>
+          <w14:ligatures w14:val="none"/>
+        </w:rPr>
+        <w:t xml:space="preserve"> beech </w:t>
+      </w:r>
+      <w:r>
+        <w:rPr>
+          <w:rFonts w:ascii="Times New Roman" w:eastAsia="Times New Roman" w:hAnsi="Times New Roman" w:cs="Times New Roman"/>
+          <w:b/>
+          <w:bCs/>
+          <w:kern w:val="0"/>
+          <w:sz w:val="24"/>
+          <w:szCs w:val="24"/>
+          <w:lang w:eastAsia="en-IN"/>
+          <w14:ligatures w14:val="none"/>
+        </w:rPr>
+        <w:t>secure data transfer</w:t>
+      </w:r>
+      <w:r>
+        <w:rPr>
+          <w:rFonts w:ascii="Times New Roman" w:eastAsia="Times New Roman" w:hAnsi="Times New Roman" w:cs="Times New Roman"/>
+          <w:kern w:val="0"/>
+          <w:sz w:val="24"/>
+          <w:szCs w:val="24"/>
+          <w:lang w:eastAsia="en-IN"/>
+          <w14:ligatures w14:val="none"/>
+        </w:rPr>
+        <w:t xml:space="preserve"> </w:t>
+      </w:r>
+      <w:proofErr w:type="spellStart"/>
+      <w:r>
+        <w:rPr>
+          <w:rFonts w:ascii="Times New Roman" w:eastAsia="Times New Roman" w:hAnsi="Times New Roman" w:cs="Times New Roman"/>
+          <w:kern w:val="0"/>
+          <w:sz w:val="24"/>
+          <w:szCs w:val="24"/>
+          <w:lang w:eastAsia="en-IN"/>
+          <w14:ligatures w14:val="none"/>
+        </w:rPr>
+        <w:t>ke</w:t>
+      </w:r>
+      <w:proofErr w:type="spellEnd"/>
+      <w:r>
+        <w:rPr>
+          <w:rFonts w:ascii="Times New Roman" w:eastAsia="Times New Roman" w:hAnsi="Times New Roman" w:cs="Times New Roman"/>
+          <w:kern w:val="0"/>
+          <w:sz w:val="24"/>
+          <w:szCs w:val="24"/>
+          <w:lang w:eastAsia="en-IN"/>
+          <w14:ligatures w14:val="none"/>
+        </w:rPr>
+        <w:t xml:space="preserve"> </w:t>
+      </w:r>
+      <w:proofErr w:type="spellStart"/>
+      <w:r>
+        <w:rPr>
+          <w:rFonts w:ascii="Times New Roman" w:eastAsia="Times New Roman" w:hAnsi="Times New Roman" w:cs="Times New Roman"/>
+          <w:kern w:val="0"/>
+          <w:sz w:val="24"/>
+          <w:szCs w:val="24"/>
+          <w:lang w:eastAsia="en-IN"/>
+          <w14:ligatures w14:val="none"/>
+        </w:rPr>
+        <w:t>liye</w:t>
+      </w:r>
+      <w:proofErr w:type="spellEnd"/>
+      <w:r>
+        <w:rPr>
+          <w:rFonts w:ascii="Times New Roman" w:eastAsia="Times New Roman" w:hAnsi="Times New Roman" w:cs="Times New Roman"/>
+          <w:kern w:val="0"/>
+          <w:sz w:val="24"/>
+          <w:szCs w:val="24"/>
+          <w:lang w:eastAsia="en-IN"/>
+          <w14:ligatures w14:val="none"/>
+        </w:rPr>
+        <w:t xml:space="preserve"> use </w:t>
+      </w:r>
+      <w:proofErr w:type="spellStart"/>
+      <w:r>
+        <w:rPr>
+          <w:rFonts w:ascii="Times New Roman" w:eastAsia="Times New Roman" w:hAnsi="Times New Roman" w:cs="Times New Roman"/>
+          <w:kern w:val="0"/>
+          <w:sz w:val="24"/>
+          <w:szCs w:val="24"/>
+          <w:lang w:eastAsia="en-IN"/>
+          <w14:ligatures w14:val="none"/>
+        </w:rPr>
+        <w:t>hota</w:t>
+      </w:r>
+      <w:proofErr w:type="spellEnd"/>
+      <w:r>
+        <w:rPr>
+          <w:rFonts w:ascii="Times New Roman" w:eastAsia="Times New Roman" w:hAnsi="Times New Roman" w:cs="Times New Roman"/>
+          <w:kern w:val="0"/>
+          <w:sz w:val="24"/>
+          <w:szCs w:val="24"/>
+          <w:lang w:eastAsia="en-IN"/>
+          <w14:ligatures w14:val="none"/>
+        </w:rPr>
+        <w:t xml:space="preserve"> </w:t>
+      </w:r>
+      <w:proofErr w:type="spellStart"/>
+      <w:r>
+        <w:rPr>
+          <w:rFonts w:ascii="Times New Roman" w:eastAsia="Times New Roman" w:hAnsi="Times New Roman" w:cs="Times New Roman"/>
+          <w:kern w:val="0"/>
+          <w:sz w:val="24"/>
+          <w:szCs w:val="24"/>
+          <w:lang w:eastAsia="en-IN"/>
+          <w14:ligatures w14:val="none"/>
+        </w:rPr>
+        <w:t>hai</w:t>
+      </w:r>
+      <w:proofErr w:type="spellEnd"/>
+      <w:r>
+        <w:rPr>
+          <w:rFonts w:ascii="Times New Roman" w:eastAsia="Times New Roman" w:hAnsi="Times New Roman" w:cs="Times New Roman"/>
+          <w:kern w:val="0"/>
+          <w:sz w:val="24"/>
+          <w:szCs w:val="24"/>
+          <w:lang w:eastAsia="en-IN"/>
+          <w14:ligatures w14:val="none"/>
+        </w:rPr>
+        <w:t xml:space="preserve"> — </w:t>
+      </w:r>
+      <w:proofErr w:type="spellStart"/>
+      <w:r>
+        <w:rPr>
+          <w:rFonts w:ascii="Times New Roman" w:eastAsia="Times New Roman" w:hAnsi="Times New Roman" w:cs="Times New Roman"/>
+          <w:kern w:val="0"/>
+          <w:sz w:val="24"/>
+          <w:szCs w:val="24"/>
+          <w:lang w:eastAsia="en-IN"/>
+          <w14:ligatures w14:val="none"/>
+        </w:rPr>
+        <w:t>bina</w:t>
+      </w:r>
+      <w:proofErr w:type="spellEnd"/>
+      <w:r>
+        <w:rPr>
+          <w:rFonts w:ascii="Times New Roman" w:eastAsia="Times New Roman" w:hAnsi="Times New Roman" w:cs="Times New Roman"/>
+          <w:kern w:val="0"/>
+          <w:sz w:val="24"/>
+          <w:szCs w:val="24"/>
+          <w:lang w:eastAsia="en-IN"/>
+          <w14:ligatures w14:val="none"/>
+        </w:rPr>
+        <w:t xml:space="preserve"> session store </w:t>
+      </w:r>
+      <w:proofErr w:type="spellStart"/>
+      <w:r>
+        <w:rPr>
+          <w:rFonts w:ascii="Times New Roman" w:eastAsia="Times New Roman" w:hAnsi="Times New Roman" w:cs="Times New Roman"/>
+          <w:kern w:val="0"/>
+          <w:sz w:val="24"/>
+          <w:szCs w:val="24"/>
+          <w:lang w:eastAsia="en-IN"/>
+          <w14:ligatures w14:val="none"/>
+        </w:rPr>
+        <w:t>kiye</w:t>
+      </w:r>
+      <w:proofErr w:type="spellEnd"/>
+      <w:r>
+        <w:rPr>
+          <w:rFonts w:ascii="Times New Roman" w:eastAsia="Times New Roman" w:hAnsi="Times New Roman" w:cs="Times New Roman"/>
+          <w:kern w:val="0"/>
+          <w:sz w:val="24"/>
+          <w:szCs w:val="24"/>
+          <w:lang w:eastAsia="en-IN"/>
+          <w14:ligatures w14:val="none"/>
+        </w:rPr>
+        <w:t>.</w:t>
+      </w:r>
+    </w:p>
+    <w:p>
+      <w:pPr>
+        <w:rPr>
+          <w:b/>
+          <w:bCs/>
+        </w:rPr>
+      </w:pPr>
+      <w:r>
+        <w:rPr>
+          <w:b/>
+          <w:bCs/>
+        </w:rPr>
+        <w:t xml:space="preserve">Kaise </w:t>
+      </w:r>
+      <w:proofErr w:type="spellStart"/>
+      <w:r>
+        <w:rPr>
+          <w:b/>
+          <w:bCs/>
+        </w:rPr>
+        <w:t>kaam</w:t>
+      </w:r>
+      <w:proofErr w:type="spellEnd"/>
+      <w:r>
+        <w:rPr>
+          <w:b/>
+          <w:bCs/>
+        </w:rPr>
+        <w:t xml:space="preserve"> </w:t>
+      </w:r>
+      <w:proofErr w:type="spellStart"/>
+      <w:r>
+        <w:rPr>
+          <w:b/>
+          <w:bCs/>
+        </w:rPr>
+        <w:t>karta</w:t>
+      </w:r>
+      <w:proofErr w:type="spellEnd"/>
+      <w:r>
+        <w:rPr>
+          <w:b/>
+          <w:bCs/>
+        </w:rPr>
+        <w:t xml:space="preserve"> </w:t>
+      </w:r>
+      <w:proofErr w:type="spellStart"/>
+      <w:r>
+        <w:rPr>
+          <w:b/>
+          <w:bCs/>
+        </w:rPr>
+        <w:t>hai</w:t>
+      </w:r>
+      <w:proofErr w:type="spellEnd"/>
+      <w:r>
+        <w:rPr>
+          <w:b/>
+          <w:bCs/>
+        </w:rPr>
+        <w:t>:</w:t>
+      </w:r>
+    </w:p>
+    <w:p>
+      <w:pPr>
+        <w:numPr>
+          <w:ilvl w:val="0"/>
+          <w:numId w:val="2"/>
+        </w:numPr>
+      </w:pPr>
+      <w:r>
+        <w:t xml:space="preserve">User login </w:t>
+      </w:r>
+      <w:proofErr w:type="spellStart"/>
+      <w:r>
+        <w:t>karta</w:t>
+      </w:r>
+      <w:proofErr w:type="spellEnd"/>
+      <w:r>
+        <w:t xml:space="preserve"> </w:t>
+      </w:r>
+      <w:proofErr w:type="spellStart"/>
+      <w:r>
+        <w:t>hai</w:t>
+      </w:r>
+      <w:proofErr w:type="spellEnd"/>
+      <w:r>
+        <w:t xml:space="preserve"> → server JWT token </w:t>
+      </w:r>
+      <w:proofErr w:type="spellStart"/>
+      <w:r>
+        <w:t>banata</w:t>
+      </w:r>
+      <w:proofErr w:type="spellEnd"/>
+      <w:r>
+        <w:t xml:space="preserve"> </w:t>
+      </w:r>
+      <w:proofErr w:type="spellStart"/>
+      <w:r>
+        <w:t>hai</w:t>
+      </w:r>
+      <w:proofErr w:type="spellEnd"/>
+      <w:r>
+        <w:t>.</w:t>
+      </w:r>
+    </w:p>
+    <w:p>
+      <w:pPr>
+        <w:numPr>
+          <w:ilvl w:val="0"/>
+          <w:numId w:val="2"/>
+        </w:numPr>
+      </w:pPr>
+      <w:r>
+        <w:t xml:space="preserve">Token user ko </w:t>
+      </w:r>
+      <w:proofErr w:type="spellStart"/>
+      <w:r>
+        <w:t>milta</w:t>
+      </w:r>
+      <w:proofErr w:type="spellEnd"/>
+      <w:r>
+        <w:t xml:space="preserve"> </w:t>
+      </w:r>
+      <w:proofErr w:type="spellStart"/>
+      <w:r>
+        <w:t>hai</w:t>
+      </w:r>
+      <w:proofErr w:type="spellEnd"/>
+      <w:r>
+        <w:t xml:space="preserve"> → </w:t>
+      </w:r>
+      <w:proofErr w:type="spellStart"/>
+      <w:r>
+        <w:t>har</w:t>
+      </w:r>
+      <w:proofErr w:type="spellEnd"/>
+      <w:r>
+        <w:t xml:space="preserve"> request </w:t>
+      </w:r>
+      <w:proofErr w:type="spellStart"/>
+      <w:r>
+        <w:t>ke</w:t>
+      </w:r>
+      <w:proofErr w:type="spellEnd"/>
+      <w:r>
+        <w:t xml:space="preserve"> </w:t>
+      </w:r>
+      <w:proofErr w:type="spellStart"/>
+      <w:r>
+        <w:t>saath</w:t>
+      </w:r>
+      <w:proofErr w:type="spellEnd"/>
+      <w:r>
+        <w:t xml:space="preserve"> </w:t>
+      </w:r>
+      <w:proofErr w:type="spellStart"/>
+      <w:r>
+        <w:t>bhejta</w:t>
+      </w:r>
+      <w:proofErr w:type="spellEnd"/>
+      <w:r>
+        <w:t xml:space="preserve"> </w:t>
+      </w:r>
+      <w:proofErr w:type="spellStart"/>
+      <w:r>
+        <w:t>hai</w:t>
+      </w:r>
+      <w:proofErr w:type="spellEnd"/>
+      <w:r>
+        <w:t>.</w:t>
+      </w:r>
+    </w:p>
+    <w:p>
+      <w:pPr>
+        <w:numPr>
+          <w:ilvl w:val="0"/>
+          <w:numId w:val="2"/>
+        </w:numPr>
+      </w:pPr>
+      <w:r>
+        <w:t xml:space="preserve">Server token verify </w:t>
+      </w:r>
+      <w:proofErr w:type="spellStart"/>
+      <w:r>
+        <w:t>karta</w:t>
+      </w:r>
+      <w:proofErr w:type="spellEnd"/>
+      <w:r>
+        <w:t xml:space="preserve"> </w:t>
+      </w:r>
+      <w:proofErr w:type="spellStart"/>
+      <w:r>
+        <w:t>hai</w:t>
+      </w:r>
+      <w:proofErr w:type="spellEnd"/>
+      <w:r>
+        <w:t xml:space="preserve"> → agar valid </w:t>
+      </w:r>
+      <w:proofErr w:type="spellStart"/>
+      <w:r>
+        <w:t>hai</w:t>
+      </w:r>
+      <w:proofErr w:type="spellEnd"/>
+      <w:r>
+        <w:t xml:space="preserve"> to access </w:t>
+      </w:r>
+      <w:proofErr w:type="spellStart"/>
+      <w:r>
+        <w:t>deta</w:t>
+      </w:r>
+      <w:proofErr w:type="spellEnd"/>
+      <w:r>
+        <w:t xml:space="preserve"> </w:t>
+      </w:r>
+      <w:proofErr w:type="spellStart"/>
+      <w:r>
+        <w:t>hai</w:t>
+      </w:r>
+      <w:proofErr w:type="spellEnd"/>
+    </w:p>
+    <w:p/>
     <w:p/>
     <w:sectPr>
       <w:pgSz w:w="11906" w:h="16838"/>
@@ -168,6 +1539,279 @@
     </w:sectPr>
   </w:body>
 </w:document>
+</file>
+
+<file path=word/numbering.xml><?xml version="1.0" encoding="utf-8"?>
+<w:numbering xmlns:wpc="http://schemas.microsoft.com/office/word/2010/wordprocessingCanvas" xmlns:cx="http://schemas.microsoft.com/office/drawing/2014/chartex" xmlns:cx1="http://schemas.microsoft.com/office/drawing/2015/9/8/chartex" xmlns:cx2="http://schemas.microsoft.com/office/drawing/2015/10/21/chartex" xmlns:cx3="http://schemas.microsoft.com/office/drawing/2016/5/9/chartex" xmlns:cx4="http://schemas.microsoft.com/office/drawing/2016/5/10/chartex" xmlns:cx5="http://schemas.microsoft.com/office/drawing/2016/5/11/chartex" xmlns:cx6="http://schemas.microsoft.com/office/drawing/2016/5/12/chartex" xmlns:cx7="http://schemas.microsoft.com/office/drawing/2016/5/13/chartex" xmlns:cx8="http://schemas.microsoft.com/office/drawing/2016/5/14/chartex" xmlns:mc="http://schemas.openxmlformats.org/markup-compatibility/2006" xmlns:aink="http://schemas.microsoft.com/office/drawing/2016/ink" xmlns:am3d="http://schemas.microsoft.com/office/drawing/2017/model3d" xmlns:o="urn:schemas-microsoft-com:office:office" xmlns:oel="http://schemas.microsoft.com/office/2019/extlst" xmlns:r="http://schemas.openxmlformats.org/officeDocument/2006/relationships" xmlns:m="http://schemas.openxmlformats.org/officeDocument/2006/math" xmlns:v="urn:schemas-microsoft-com:vml" xmlns:wp14="http://schemas.microsoft.com/office/word/2010/wordprocessingDrawing" xmlns:wp="http://schemas.openxmlformats.org/drawingml/2006/wordprocessingDrawing" xmlns:w10="urn:schemas-microsoft-com:office:word" xmlns:w="http://schemas.openxmlformats.org/wordprocessingml/2006/main" xmlns:w14="http://schemas.microsoft.com/office/word/2010/wordml" xmlns:w15="http://schemas.microsoft.com/office/word/2012/wordml" xmlns:w16cex="http://schemas.microsoft.com/office/word/2018/wordml/cex" xmlns:w16cid="http://schemas.microsoft.com/office/word/2016/wordml/cid" xmlns:w16="http://schemas.microsoft.com/office/word/2018/wordml" xmlns:w16du="http://schemas.microsoft.com/office/word/2023/wordml/word16du" xmlns:w16sdtdh="http://schemas.microsoft.com/office/word/2020/wordml/sdtdatahash" xmlns:w16sdtfl="http://schemas.microsoft.com/office/word/2024/wordml/sdtformatlock" xmlns:w16se="http://schemas.microsoft.com/office/word/2015/wordml/symex" xmlns:wpg="http://schemas.microsoft.com/office/word/2010/wordprocessingGroup" xmlns:wpi="http://schemas.microsoft.com/office/word/2010/wordprocessingInk" xmlns:wne="http://schemas.microsoft.com/office/word/2006/wordml" xmlns:wps="http://schemas.microsoft.com/office/word/2010/wordprocessingShape" mc:Ignorable="w14 w15 w16se w16cid w16 w16cex w16sdtdh w16sdtfl w16du wp14">
+  <w:abstractNum w:abstractNumId="0" w15:restartNumberingAfterBreak="0">
+    <w:nsid w:val="38FA1516"/>
+    <w:multiLevelType w:val="multilevel"/>
+    <w:tmpl w:val="672676D0"/>
+    <w:lvl w:ilvl="0">
+      <w:start w:val="1"/>
+      <w:numFmt w:val="bullet"/>
+      <w:lvlText w:val=""/>
+      <w:lvlJc w:val="left"/>
+      <w:pPr>
+        <w:tabs>
+          <w:tab w:val="num" w:pos="720"/>
+        </w:tabs>
+        <w:ind w:left="720" w:hanging="360"/>
+      </w:pPr>
+      <w:rPr>
+        <w:rFonts w:ascii="Symbol" w:hAnsi="Symbol" w:hint="default"/>
+        <w:sz w:val="20"/>
+      </w:rPr>
+    </w:lvl>
+    <w:lvl w:ilvl="1" w:tentative="1">
+      <w:start w:val="1"/>
+      <w:numFmt w:val="bullet"/>
+      <w:lvlText w:val="o"/>
+      <w:lvlJc w:val="left"/>
+      <w:pPr>
+        <w:tabs>
+          <w:tab w:val="num" w:pos="1440"/>
+        </w:tabs>
+        <w:ind w:left="1440" w:hanging="360"/>
+      </w:pPr>
+      <w:rPr>
+        <w:rFonts w:ascii="Courier New" w:hAnsi="Courier New" w:hint="default"/>
+        <w:sz w:val="20"/>
+      </w:rPr>
+    </w:lvl>
+    <w:lvl w:ilvl="2" w:tentative="1">
+      <w:start w:val="1"/>
+      <w:numFmt w:val="bullet"/>
+      <w:lvlText w:val=""/>
+      <w:lvlJc w:val="left"/>
+      <w:pPr>
+        <w:tabs>
+          <w:tab w:val="num" w:pos="2160"/>
+        </w:tabs>
+        <w:ind w:left="2160" w:hanging="360"/>
+      </w:pPr>
+      <w:rPr>
+        <w:rFonts w:ascii="Wingdings" w:hAnsi="Wingdings" w:hint="default"/>
+        <w:sz w:val="20"/>
+      </w:rPr>
+    </w:lvl>
+    <w:lvl w:ilvl="3" w:tentative="1">
+      <w:start w:val="1"/>
+      <w:numFmt w:val="bullet"/>
+      <w:lvlText w:val=""/>
+      <w:lvlJc w:val="left"/>
+      <w:pPr>
+        <w:tabs>
+          <w:tab w:val="num" w:pos="2880"/>
+        </w:tabs>
+        <w:ind w:left="2880" w:hanging="360"/>
+      </w:pPr>
+      <w:rPr>
+        <w:rFonts w:ascii="Wingdings" w:hAnsi="Wingdings" w:hint="default"/>
+        <w:sz w:val="20"/>
+      </w:rPr>
+    </w:lvl>
+    <w:lvl w:ilvl="4" w:tentative="1">
+      <w:start w:val="1"/>
+      <w:numFmt w:val="bullet"/>
+      <w:lvlText w:val=""/>
+      <w:lvlJc w:val="left"/>
+      <w:pPr>
+        <w:tabs>
+          <w:tab w:val="num" w:pos="3600"/>
+        </w:tabs>
+        <w:ind w:left="3600" w:hanging="360"/>
+      </w:pPr>
+      <w:rPr>
+        <w:rFonts w:ascii="Wingdings" w:hAnsi="Wingdings" w:hint="default"/>
+        <w:sz w:val="20"/>
+      </w:rPr>
+    </w:lvl>
+    <w:lvl w:ilvl="5" w:tentative="1">
+      <w:start w:val="1"/>
+      <w:numFmt w:val="bullet"/>
+      <w:lvlText w:val=""/>
+      <w:lvlJc w:val="left"/>
+      <w:pPr>
+        <w:tabs>
+          <w:tab w:val="num" w:pos="4320"/>
+        </w:tabs>
+        <w:ind w:left="4320" w:hanging="360"/>
+      </w:pPr>
+      <w:rPr>
+        <w:rFonts w:ascii="Wingdings" w:hAnsi="Wingdings" w:hint="default"/>
+        <w:sz w:val="20"/>
+      </w:rPr>
+    </w:lvl>
+    <w:lvl w:ilvl="6" w:tentative="1">
+      <w:start w:val="1"/>
+      <w:numFmt w:val="bullet"/>
+      <w:lvlText w:val=""/>
+      <w:lvlJc w:val="left"/>
+      <w:pPr>
+        <w:tabs>
+          <w:tab w:val="num" w:pos="5040"/>
+        </w:tabs>
+        <w:ind w:left="5040" w:hanging="360"/>
+      </w:pPr>
+      <w:rPr>
+        <w:rFonts w:ascii="Wingdings" w:hAnsi="Wingdings" w:hint="default"/>
+        <w:sz w:val="20"/>
+      </w:rPr>
+    </w:lvl>
+    <w:lvl w:ilvl="7" w:tentative="1">
+      <w:start w:val="1"/>
+      <w:numFmt w:val="bullet"/>
+      <w:lvlText w:val=""/>
+      <w:lvlJc w:val="left"/>
+      <w:pPr>
+        <w:tabs>
+          <w:tab w:val="num" w:pos="5760"/>
+        </w:tabs>
+        <w:ind w:left="5760" w:hanging="360"/>
+      </w:pPr>
+      <w:rPr>
+        <w:rFonts w:ascii="Wingdings" w:hAnsi="Wingdings" w:hint="default"/>
+        <w:sz w:val="20"/>
+      </w:rPr>
+    </w:lvl>
+    <w:lvl w:ilvl="8" w:tentative="1">
+      <w:start w:val="1"/>
+      <w:numFmt w:val="bullet"/>
+      <w:lvlText w:val=""/>
+      <w:lvlJc w:val="left"/>
+      <w:pPr>
+        <w:tabs>
+          <w:tab w:val="num" w:pos="6480"/>
+        </w:tabs>
+        <w:ind w:left="6480" w:hanging="360"/>
+      </w:pPr>
+      <w:rPr>
+        <w:rFonts w:ascii="Wingdings" w:hAnsi="Wingdings" w:hint="default"/>
+        <w:sz w:val="20"/>
+      </w:rPr>
+    </w:lvl>
+  </w:abstractNum>
+  <w:abstractNum w:abstractNumId="1" w15:restartNumberingAfterBreak="0">
+    <w:nsid w:val="47390A38"/>
+    <w:multiLevelType w:val="multilevel"/>
+    <w:tmpl w:val="743E0B42"/>
+    <w:lvl w:ilvl="0">
+      <w:start w:val="1"/>
+      <w:numFmt w:val="decimal"/>
+      <w:lvlText w:val="%1."/>
+      <w:lvlJc w:val="left"/>
+      <w:pPr>
+        <w:tabs>
+          <w:tab w:val="num" w:pos="720"/>
+        </w:tabs>
+        <w:ind w:left="720" w:hanging="360"/>
+      </w:pPr>
+    </w:lvl>
+    <w:lvl w:ilvl="1" w:tentative="1">
+      <w:start w:val="1"/>
+      <w:numFmt w:val="decimal"/>
+      <w:lvlText w:val="%2."/>
+      <w:lvlJc w:val="left"/>
+      <w:pPr>
+        <w:tabs>
+          <w:tab w:val="num" w:pos="1440"/>
+        </w:tabs>
+        <w:ind w:left="1440" w:hanging="360"/>
+      </w:pPr>
+    </w:lvl>
+    <w:lvl w:ilvl="2" w:tentative="1">
+      <w:start w:val="1"/>
+      <w:numFmt w:val="decimal"/>
+      <w:lvlText w:val="%3."/>
+      <w:lvlJc w:val="left"/>
+      <w:pPr>
+        <w:tabs>
+          <w:tab w:val="num" w:pos="2160"/>
+        </w:tabs>
+        <w:ind w:left="2160" w:hanging="360"/>
+      </w:pPr>
+    </w:lvl>
+    <w:lvl w:ilvl="3" w:tentative="1">
+      <w:start w:val="1"/>
+      <w:numFmt w:val="decimal"/>
+      <w:lvlText w:val="%4."/>
+      <w:lvlJc w:val="left"/>
+      <w:pPr>
+        <w:tabs>
+          <w:tab w:val="num" w:pos="2880"/>
+        </w:tabs>
+        <w:ind w:left="2880" w:hanging="360"/>
+      </w:pPr>
+    </w:lvl>
+    <w:lvl w:ilvl="4" w:tentative="1">
+      <w:start w:val="1"/>
+      <w:numFmt w:val="decimal"/>
+      <w:lvlText w:val="%5."/>
+      <w:lvlJc w:val="left"/>
+      <w:pPr>
+        <w:tabs>
+          <w:tab w:val="num" w:pos="3600"/>
+        </w:tabs>
+        <w:ind w:left="3600" w:hanging="360"/>
+      </w:pPr>
+    </w:lvl>
+    <w:lvl w:ilvl="5" w:tentative="1">
+      <w:start w:val="1"/>
+      <w:numFmt w:val="decimal"/>
+      <w:lvlText w:val="%6."/>
+      <w:lvlJc w:val="left"/>
+      <w:pPr>
+        <w:tabs>
+          <w:tab w:val="num" w:pos="4320"/>
+        </w:tabs>
+        <w:ind w:left="4320" w:hanging="360"/>
+      </w:pPr>
+    </w:lvl>
+    <w:lvl w:ilvl="6" w:tentative="1">
+      <w:start w:val="1"/>
+      <w:numFmt w:val="decimal"/>
+      <w:lvlText w:val="%7."/>
+      <w:lvlJc w:val="left"/>
+      <w:pPr>
+        <w:tabs>
+          <w:tab w:val="num" w:pos="5040"/>
+        </w:tabs>
+        <w:ind w:left="5040" w:hanging="360"/>
+      </w:pPr>
+    </w:lvl>
+    <w:lvl w:ilvl="7" w:tentative="1">
+      <w:start w:val="1"/>
+      <w:numFmt w:val="decimal"/>
+      <w:lvlText w:val="%8."/>
+      <w:lvlJc w:val="left"/>
+      <w:pPr>
+        <w:tabs>
+          <w:tab w:val="num" w:pos="5760"/>
+        </w:tabs>
+        <w:ind w:left="5760" w:hanging="360"/>
+      </w:pPr>
+    </w:lvl>
+    <w:lvl w:ilvl="8" w:tentative="1">
+      <w:start w:val="1"/>
+      <w:numFmt w:val="decimal"/>
+      <w:lvlText w:val="%9."/>
+      <w:lvlJc w:val="left"/>
+      <w:pPr>
+        <w:tabs>
+          <w:tab w:val="num" w:pos="6480"/>
+        </w:tabs>
+        <w:ind w:left="6480" w:hanging="360"/>
+      </w:pPr>
+    </w:lvl>
+  </w:abstractNum>
+  <w:num w:numId="1" w16cid:durableId="1459638564">
+    <w:abstractNumId w:val="0"/>
+  </w:num>
+  <w:num w:numId="2" w16cid:durableId="695423081">
+    <w:abstractNumId w:val="1"/>
+  </w:num>
+</w:numbering>
 </file>
 
 <file path=word/styles.xml><?xml version="1.0" encoding="utf-8"?>
@@ -1086,6 +2730,17 @@
       <w:spacing w:val="5"/>
     </w:rPr>
   </w:style>
+  <w:style w:type="character" w:styleId="Strong">
+    <w:name w:val="Strong"/>
+    <w:basedOn w:val="DefaultParagraphFont"/>
+    <w:uiPriority w:val="22"/>
+    <w:qFormat/>
+    <w:rsid w:val="004917E9"/>
+    <w:rPr>
+      <w:b/>
+      <w:bCs/>
+    </w:rPr>
+  </w:style>
 </w:styles>
 </file>
 

</xml_diff>